<commit_message>
Update to account to account for changes in degrees of freedom in test
</commit_message>
<xml_diff>
--- a/Stroop Effect Significance Test.docx
+++ b/Stroop Effect Significance Test.docx
@@ -507,7 +507,13 @@
     </w:p>
     <w:p>
       <w:r>
-        <w:t>From this critical level, we must determine the t-critical values.  Both of our samples have 24 observations, so we have 24 + 24 - 2 = 46 degrees of freedom.</w:t>
+        <w:t xml:space="preserve">From this critical level, we must determine the t-critical values.  Both of our samples have </w:t>
+      </w:r>
+      <w:r>
+        <w:t>24 observations, so we have 24 – 1 = 23</w:t>
+      </w:r>
+      <w:r>
+        <w:t xml:space="preserve"> degrees of freedom.</w:t>
       </w:r>
     </w:p>
     <w:p>
@@ -518,7 +524,10 @@
         <w:t>lpha level we find a t-critical value</w:t>
       </w:r>
       <w:r>
-        <w:t xml:space="preserve"> of 2.009.  </w:t>
+        <w:t xml:space="preserve"> of 2.06</w:t>
+      </w:r>
+      <w:r>
+        <w:t xml:space="preserve">9.  </w:t>
       </w:r>
     </w:p>
     <w:p>
@@ -886,13 +895,7 @@
                 <w:rPr>
                   <w:rFonts w:ascii="Cambria Math" w:hAnsi="Cambria Math"/>
                 </w:rPr>
-                <m:t>7.96</m:t>
-              </m:r>
-              <m:r>
-                <w:rPr>
-                  <w:rFonts w:ascii="Cambria Math" w:hAnsi="Cambria Math"/>
-                </w:rPr>
-                <m:t>5</m:t>
+                <m:t>7.965</m:t>
               </m:r>
             </m:num>
             <m:den>
@@ -956,12 +959,12 @@
         <w:t xml:space="preserve"> than the critical p-value and we can reject the null hypothesis; </w:t>
       </w:r>
       <w:r>
-        <w:t>we believe the mean time on the incongruen</w:t>
+        <w:t xml:space="preserve">we believe the mean time on the incongruent test </w:t>
       </w:r>
       <w:bookmarkStart w:id="0" w:name="_GoBack"/>
       <w:bookmarkEnd w:id="0"/>
       <w:r>
-        <w:t>t test is not the same as the time on the congruent test at the α = 0.05 level.</w:t>
+        <w:t>is not the same as the time on the congruent test at the α = 0.05 level.</w:t>
       </w:r>
       <w:r>
         <w:t xml:space="preserve">  In fact, consulting ou</w:t>

</xml_diff>